<commit_message>
Update Lab_Zend_Form_DucNH.docx - DucNH
</commit_message>
<xml_diff>
--- a/Document/Deliverable/task7-2/Lab_Zend_Form_DucNH.docx
+++ b/Document/Deliverable/task7-2/Lab_Zend_Form_DucNH.docx
@@ -14,7 +14,21 @@
         <w:rPr>
           <w:lang w:val="en-US"/>
         </w:rPr>
-        <w:t>Lab zend form</w:t>
+        <w:t xml:space="preserve">Lab </w:t>
+      </w:r>
+      <w:proofErr w:type="gramStart"/>
+      <w:r>
+        <w:rPr>
+          <w:lang w:val="en-US"/>
+        </w:rPr>
+        <w:t>zend</w:t>
+      </w:r>
+      <w:proofErr w:type="gramEnd"/>
+      <w:r>
+        <w:rPr>
+          <w:lang w:val="en-US"/>
+        </w:rPr>
+        <w:t xml:space="preserve"> form</w:t>
       </w:r>
     </w:p>
     <w:p>
@@ -108,7 +122,21 @@
         <w:rPr>
           <w:lang w:val="en-US"/>
         </w:rPr>
-        <w:t>Những vấn đề mình không nói tới trong bài lap này: JavaScript(Ajax, jquery,…); phân trang với Zend_Paginator</w:t>
+        <w:t xml:space="preserve">Những vấn đề mình không nói tới trong bài lap này: </w:t>
+      </w:r>
+      <w:proofErr w:type="gramStart"/>
+      <w:r>
+        <w:rPr>
+          <w:lang w:val="en-US"/>
+        </w:rPr>
+        <w:t>JavaScript(</w:t>
+      </w:r>
+      <w:proofErr w:type="gramEnd"/>
+      <w:r>
+        <w:rPr>
+          <w:lang w:val="en-US"/>
+        </w:rPr>
+        <w:t>Ajax, jquery,…); phân trang với Zend_Paginator</w:t>
       </w:r>
       <w:r>
         <w:rPr>
@@ -128,7 +156,21 @@
         <w:rPr>
           <w:lang w:val="en-US"/>
         </w:rPr>
-        <w:t>Tiêu chí của bài lap: dựa trên cơ sở áp dụng thực tế của mình, đưa ra lý thuyết kèm theo output thực tế để kiểm chứng. Các bạn có thể sử dụng demo mình đính kèm để có được sự nhìn nhận khách quan.</w:t>
+        <w:t xml:space="preserve">Tiêu chí của bài lap: dựa trên cơ sở áp dụng thực tế của mình, đưa ra lý thuyết kèm </w:t>
+      </w:r>
+      <w:proofErr w:type="gramStart"/>
+      <w:r>
+        <w:rPr>
+          <w:lang w:val="en-US"/>
+        </w:rPr>
+        <w:t>theo</w:t>
+      </w:r>
+      <w:proofErr w:type="gramEnd"/>
+      <w:r>
+        <w:rPr>
+          <w:lang w:val="en-US"/>
+        </w:rPr>
+        <w:t xml:space="preserve"> output thực tế để kiểm chứng. Các bạn có thể sử dụng demo mình đính kèm để có được sự nhìn nhận khách quan.</w:t>
       </w:r>
     </w:p>
     <w:p>
@@ -190,7 +232,21 @@
         <w:rPr>
           <w:lang w:val="en-US"/>
         </w:rPr>
-        <w:t>từ Form của HTML theo hướng đối tượng dựa trên nền tảng PHP</w:t>
+        <w:t xml:space="preserve">từ Form của HTML </w:t>
+      </w:r>
+      <w:proofErr w:type="gramStart"/>
+      <w:r>
+        <w:rPr>
+          <w:lang w:val="en-US"/>
+        </w:rPr>
+        <w:t>theo</w:t>
+      </w:r>
+      <w:proofErr w:type="gramEnd"/>
+      <w:r>
+        <w:rPr>
+          <w:lang w:val="en-US"/>
+        </w:rPr>
+        <w:t xml:space="preserve"> hướng đối tượng dựa trên nền tảng PHP</w:t>
       </w:r>
     </w:p>
     <w:p>
@@ -218,7 +274,21 @@
         <w:rPr>
           <w:lang w:val="en-US"/>
         </w:rPr>
-        <w:t>- Zend_Form có DefaultDecorator, có thể add các Element(tương được với 1 cặp thẻ ở trong HTML), các SubForm (lớp con của Zend_Form, là lớp trừu tượng tượng trưng cho 1 nhóm thẻ HTML)</w:t>
+        <w:t xml:space="preserve">- Zend_Form có DefaultDecorator, có thể add các </w:t>
+      </w:r>
+      <w:proofErr w:type="gramStart"/>
+      <w:r>
+        <w:rPr>
+          <w:lang w:val="en-US"/>
+        </w:rPr>
+        <w:t>Element(</w:t>
+      </w:r>
+      <w:proofErr w:type="gramEnd"/>
+      <w:r>
+        <w:rPr>
+          <w:lang w:val="en-US"/>
+        </w:rPr>
+        <w:t>tương được với 1 cặp thẻ ở trong HTML), các SubForm (lớp con của Zend_Form, là lớp trừu tượng tượng trưng cho 1 nhóm thẻ HTML)</w:t>
       </w:r>
     </w:p>
     <w:p>
@@ -232,7 +302,21 @@
         <w:rPr>
           <w:lang w:val="en-US"/>
         </w:rPr>
-        <w:t>- Nên override lại defaultDecorator của Zend_Form.</w:t>
+        <w:t xml:space="preserve">- Nên </w:t>
+      </w:r>
+      <w:proofErr w:type="gramStart"/>
+      <w:r>
+        <w:rPr>
+          <w:lang w:val="en-US"/>
+        </w:rPr>
+        <w:t>override</w:t>
+      </w:r>
+      <w:proofErr w:type="gramEnd"/>
+      <w:r>
+        <w:rPr>
+          <w:lang w:val="en-US"/>
+        </w:rPr>
+        <w:t xml:space="preserve"> lại defaultDecorator của Zend_Form.</w:t>
       </w:r>
     </w:p>
     <w:p>
@@ -1023,12 +1107,14 @@
           <w:lang w:val="en-US"/>
         </w:rPr>
       </w:pPr>
+      <w:proofErr w:type="gramStart"/>
       <w:r>
         <w:rPr>
           <w:lang w:val="en-US"/>
         </w:rPr>
         <w:t>Phần action, bạn đặt trong đó là tên action tương ứng, phần method thì post hoặc get tùy bạn chọn.</w:t>
       </w:r>
+      <w:proofErr w:type="gramEnd"/>
     </w:p>
     <w:p>
       <w:pPr>
@@ -3655,7 +3741,21 @@
         <w:rPr>
           <w:lang w:val="en-US"/>
         </w:rPr>
-        <w:t>Add các element vào $subform1st, hàm setElementsBelongTo($subform1st) là bắt buộc. Xong xuôi, ta dùng hàm addSubForm để thêm Subform vào Form</w:t>
+        <w:t xml:space="preserve">Add các element vào $subform1st, hàm </w:t>
+      </w:r>
+      <w:proofErr w:type="gramStart"/>
+      <w:r>
+        <w:rPr>
+          <w:lang w:val="en-US"/>
+        </w:rPr>
+        <w:t>setElementsBelongTo(</w:t>
+      </w:r>
+      <w:proofErr w:type="gramEnd"/>
+      <w:r>
+        <w:rPr>
+          <w:lang w:val="en-US"/>
+        </w:rPr>
+        <w:t>$subform1st) là bắt buộc. Xong xuôi, ta dùng hàm addSubForm để thêm Subform vào Form</w:t>
       </w:r>
     </w:p>
     <w:p>
@@ -3868,13 +3968,42 @@
         <w:rPr>
           <w:lang w:val="en-US"/>
         </w:rPr>
-        <w:t>Zend tạo sẵn cho chúng ta nhiều element: button, image, select,…</w:t>
-      </w:r>
-      <w:r>
-        <w:rPr>
-          <w:lang w:val="en-US"/>
-        </w:rPr>
-        <w:t xml:space="preserve"> Không phải element nào mình cũng có điều kiện nghiên cứu nên mình chỉ hướng dẫn lại cách sử dụng những element mà mình đã sử dụng qua. Và một element đặc biệt cho phép ta bỏ text/html vào đó, có thể hiển thị bất cứ text/html nào</w:t>
+        <w:t>Zend tạo sẵn cho chúng ta nhiều element: button, image, select</w:t>
+      </w:r>
+      <w:proofErr w:type="gramStart"/>
+      <w:r>
+        <w:rPr>
+          <w:lang w:val="en-US"/>
+        </w:rPr>
+        <w:t>,…</w:t>
+      </w:r>
+      <w:proofErr w:type="gramEnd"/>
+      <w:r>
+        <w:rPr>
+          <w:lang w:val="en-US"/>
+        </w:rPr>
+        <w:t xml:space="preserve"> </w:t>
+      </w:r>
+      <w:proofErr w:type="gramStart"/>
+      <w:r>
+        <w:rPr>
+          <w:lang w:val="en-US"/>
+        </w:rPr>
+        <w:t>Không phải element nào mình cũng có điều kiện nghiên cứu nên mình chỉ hướng dẫn lại cách sử dụng những element mà mình đã sử dụng qua.</w:t>
+      </w:r>
+      <w:proofErr w:type="gramEnd"/>
+      <w:r>
+        <w:rPr>
+          <w:lang w:val="en-US"/>
+        </w:rPr>
+        <w:t xml:space="preserve"> </w:t>
+      </w:r>
+      <w:proofErr w:type="gramStart"/>
+      <w:r>
+        <w:rPr>
+          <w:lang w:val="en-US"/>
+        </w:rPr>
+        <w:t>Và một element đặc biệt cho phép ta bỏ text/html vào đó, có thể hiển thị bất cứ text/html nào</w:t>
       </w:r>
       <w:r>
         <w:rPr>
@@ -3882,18 +4011,33 @@
         </w:rPr>
         <w:t>.</w:t>
       </w:r>
-    </w:p>
-    <w:p>
-      <w:pPr>
-        <w:rPr>
-          <w:lang w:val="en-US"/>
-        </w:rPr>
-      </w:pPr>
-      <w:r>
-        <w:rPr>
-          <w:lang w:val="en-US"/>
-        </w:rPr>
-        <w:t>Các Element đều kế thừa từ lớp Zend_Form_Element, sử dụng các phương thức như: setAtrrib, setLabel, setDecorator/setDecorators, addValidator,… và nhiều phương thức khác. Từ tên gọi label bạn dễ dàng suy ra tác dụng của những hàm này. Cụ thể</w:t>
+      <w:proofErr w:type="gramEnd"/>
+    </w:p>
+    <w:p>
+      <w:pPr>
+        <w:rPr>
+          <w:lang w:val="en-US"/>
+        </w:rPr>
+      </w:pPr>
+      <w:r>
+        <w:rPr>
+          <w:lang w:val="en-US"/>
+        </w:rPr>
+        <w:t>Các Element đều kế thừa từ lớp Zend_Form_Element, sử dụng các phương thức như: setAtrrib, setLabel, setDecorator/setDecorators, addValidator</w:t>
+      </w:r>
+      <w:proofErr w:type="gramStart"/>
+      <w:r>
+        <w:rPr>
+          <w:lang w:val="en-US"/>
+        </w:rPr>
+        <w:t>,…</w:t>
+      </w:r>
+      <w:proofErr w:type="gramEnd"/>
+      <w:r>
+        <w:rPr>
+          <w:lang w:val="en-US"/>
+        </w:rPr>
+        <w:t xml:space="preserve"> và nhiều phương thức khác. Từ tên gọi label bạn dễ dàng suy ra tác dụng của những hàm này. Cụ thể</w:t>
       </w:r>
     </w:p>
     <w:p>
@@ -4446,7 +4590,21 @@
         <w:rPr>
           <w:lang w:val="en-US"/>
         </w:rPr>
-        <w:t>Ở code trên, $orderbox2 là một Text Element(textbox). Phần khởi tạo tạo một textbox với id là “oderbox”, giá trị khởi tạo là $rowdata[‘order’]</w:t>
+        <w:t xml:space="preserve">Ở code trên, $orderbox2 là một Text </w:t>
+      </w:r>
+      <w:proofErr w:type="gramStart"/>
+      <w:r>
+        <w:rPr>
+          <w:lang w:val="en-US"/>
+        </w:rPr>
+        <w:t>Element(</w:t>
+      </w:r>
+      <w:proofErr w:type="gramEnd"/>
+      <w:r>
+        <w:rPr>
+          <w:lang w:val="en-US"/>
+        </w:rPr>
+        <w:t>textbox). Phần khởi tạo tạo một textbox với id là “oderbox”, giá trị khởi tạo là $rowdata[‘order’]</w:t>
       </w:r>
       <w:r>
         <w:rPr>
@@ -4466,7 +4624,20 @@
           <w:lang w:val="en-US"/>
         </w:rPr>
         <w:tab/>
-        <w:t>Các hàm sử dụng là setDecorators, setAtrribs. Với khởi tạo như thế này, mình sẽ có output như sau</w:t>
+      </w:r>
+      <w:proofErr w:type="gramStart"/>
+      <w:r>
+        <w:rPr>
+          <w:lang w:val="en-US"/>
+        </w:rPr>
+        <w:t>Các hàm sử dụng là setDecorators, setAtrribs.</w:t>
+      </w:r>
+      <w:proofErr w:type="gramEnd"/>
+      <w:r>
+        <w:rPr>
+          <w:lang w:val="en-US"/>
+        </w:rPr>
+        <w:t xml:space="preserve"> Với khởi tạo như thế này, mình sẽ có output như sau</w:t>
       </w:r>
     </w:p>
     <w:p>
@@ -4917,7 +5088,21 @@
         <w:rPr>
           <w:lang w:val="en-US"/>
         </w:rPr>
-        <w:t>Với 1 button được khởi tạo như trên, ta sẽ có 1 button hiển thị chũ “thay đổi”, id là “changebtn”, và có khả năng submit form. Phần setAtrrib type=submit là bắt buộc nếu bạn muốn button thực hiện submit. Output của nó như sau</w:t>
+        <w:t xml:space="preserve">Với 1 button được khởi tạo như trên, ta sẽ có 1 button hiển thị </w:t>
+      </w:r>
+      <w:proofErr w:type="gramStart"/>
+      <w:r>
+        <w:rPr>
+          <w:lang w:val="en-US"/>
+        </w:rPr>
+        <w:t>chũ</w:t>
+      </w:r>
+      <w:proofErr w:type="gramEnd"/>
+      <w:r>
+        <w:rPr>
+          <w:lang w:val="en-US"/>
+        </w:rPr>
+        <w:t xml:space="preserve"> “thay đổi”, id là “changebtn”, và có khả năng submit form. Phần setAtrrib type=submit là bắt buộc nếu bạn muốn button thực hiện submit. Output của nó như sau</w:t>
       </w:r>
     </w:p>
     <w:p>
@@ -5628,13 +5813,41 @@
         <w:rPr>
           <w:lang w:val="en-US"/>
         </w:rPr>
-        <w:t>Decorator thì các bạn set như các element khác, phần khác biệt là phương thức setImage($imageUrl)</w:t>
-      </w:r>
-      <w:r>
-        <w:rPr>
-          <w:lang w:val="en-US"/>
-        </w:rPr>
-        <w:t xml:space="preserve"> sẽ set hình ảnh (tương đương với thuộc tính src=”” của thẻ &lt;img&gt;. Lưu ý phải là đường dẫn Url, ko phải là đường dẫn vật lý (kiểu như C:\AppServe\www\image.png là không được, đường dẫn tương tự như mình ở trên, articlemanager là thư mục chứa source)</w:t>
+        <w:t xml:space="preserve">Decorator thì các bạn set như các element khác, phần khác biệt là phương thức </w:t>
+      </w:r>
+      <w:proofErr w:type="gramStart"/>
+      <w:r>
+        <w:rPr>
+          <w:lang w:val="en-US"/>
+        </w:rPr>
+        <w:t>setImage(</w:t>
+      </w:r>
+      <w:proofErr w:type="gramEnd"/>
+      <w:r>
+        <w:rPr>
+          <w:lang w:val="en-US"/>
+        </w:rPr>
+        <w:t>$imageUrl)</w:t>
+      </w:r>
+      <w:r>
+        <w:rPr>
+          <w:lang w:val="en-US"/>
+        </w:rPr>
+        <w:t xml:space="preserve"> sẽ set hình ảnh (tương đương với thuộc tính src=”” của thẻ &lt;img&gt;. Lưu ý phải là đường dẫn </w:t>
+      </w:r>
+      <w:proofErr w:type="gramStart"/>
+      <w:r>
+        <w:rPr>
+          <w:lang w:val="en-US"/>
+        </w:rPr>
+        <w:t>Url</w:t>
+      </w:r>
+      <w:proofErr w:type="gramEnd"/>
+      <w:r>
+        <w:rPr>
+          <w:lang w:val="en-US"/>
+        </w:rPr>
+        <w:t>, ko phải là đường dẫn vật lý (kiểu như C:\AppServe\www\image.png là không được, đường dẫn tương tự như mình ở trên, articlemanager là thư mục chứa source)</w:t>
       </w:r>
       <w:r>
         <w:rPr>
@@ -6644,7 +6857,21 @@
         <w:rPr>
           <w:lang w:val="en-US"/>
         </w:rPr>
-        <w:t xml:space="preserve">Các bạn khởi tạo như trên, 1 thẻ select với id=”pageSize”. Để bỏ các option cho select, bạn cần tạo một chuỗi, ở trên là chuỗi $option. </w:t>
+        <w:t xml:space="preserve">Các bạn khởi tạo như trên, 1 thẻ select với id=”pageSize”. </w:t>
+      </w:r>
+      <w:proofErr w:type="gramStart"/>
+      <w:r>
+        <w:rPr>
+          <w:lang w:val="en-US"/>
+        </w:rPr>
+        <w:t>Để bỏ các option cho select, bạn cần tạo một chuỗi, ở trên là chuỗi $option.</w:t>
+      </w:r>
+      <w:proofErr w:type="gramEnd"/>
+      <w:r>
+        <w:rPr>
+          <w:lang w:val="en-US"/>
+        </w:rPr>
+        <w:t xml:space="preserve"> </w:t>
       </w:r>
       <w:r>
         <w:rPr>
@@ -6657,7 +6884,35 @@
           <w:lang w:val="en-US"/>
         </w:rPr>
         <w:lastRenderedPageBreak/>
-        <w:t>thuộc tính value của thẻ &lt;option&gt; và giá trị của phần tử thì ứng với chữ sẽ hiển thị ra ngoài. Sau đó các bạn dùng hàm setMultiOptions($option) để bỏ option vào. Để set default selected value thì các b ạn dùng hàm setValue(10) với 10 là value cầ</w:t>
+        <w:t xml:space="preserve">thuộc tính value của thẻ &lt;option&gt; và giá trị của phần tử thì ứng với chữ sẽ hiển thị ra ngoài. Sau đó các bạn dùng hàm </w:t>
+      </w:r>
+      <w:proofErr w:type="gramStart"/>
+      <w:r>
+        <w:rPr>
+          <w:lang w:val="en-US"/>
+        </w:rPr>
+        <w:t>setMultiOptions(</w:t>
+      </w:r>
+      <w:proofErr w:type="gramEnd"/>
+      <w:r>
+        <w:rPr>
+          <w:lang w:val="en-US"/>
+        </w:rPr>
+        <w:t xml:space="preserve">$option) để bỏ option vào. Để set default selected value thì các b ạn dùng hàm </w:t>
+      </w:r>
+      <w:proofErr w:type="gramStart"/>
+      <w:r>
+        <w:rPr>
+          <w:lang w:val="en-US"/>
+        </w:rPr>
+        <w:t>setValue(</w:t>
+      </w:r>
+      <w:proofErr w:type="gramEnd"/>
+      <w:r>
+        <w:rPr>
+          <w:lang w:val="en-US"/>
+        </w:rPr>
+        <w:t>10) với 10 là value cầ</w:t>
       </w:r>
       <w:r>
         <w:rPr>
@@ -6755,7 +7010,21 @@
         <w:rPr>
           <w:lang w:val="en-US"/>
         </w:rPr>
-        <w:t>Application_Form_Element_Note là một class do mình tạo, kế thừa từ Zend_Form_Element_Xhtml</w:t>
+        <w:t xml:space="preserve">Application_Form_Element_Note là một </w:t>
+      </w:r>
+      <w:proofErr w:type="gramStart"/>
+      <w:r>
+        <w:rPr>
+          <w:lang w:val="en-US"/>
+        </w:rPr>
+        <w:t>class do</w:t>
+      </w:r>
+      <w:proofErr w:type="gramEnd"/>
+      <w:r>
+        <w:rPr>
+          <w:lang w:val="en-US"/>
+        </w:rPr>
+        <w:t xml:space="preserve"> mình tạo, kế thừa từ Zend_Form_Element_Xhtml</w:t>
       </w:r>
     </w:p>
     <w:p>
@@ -7003,14 +7272,36 @@
         <w:rPr>
           <w:lang w:val="en-US"/>
         </w:rPr>
-        <w:t>Với element tự tạo này, mình sử dụng phướng thức setValue($chuoicaninra) thì nó sẽ render ra trọn vẹn phần value được set vào đó, bao gồm cả thẻ html nếu có. Nó giúp ta có thể tạo các element chỉ chứa text hoặc các phần định dạ</w:t>
-      </w:r>
-      <w:r>
-        <w:rPr>
-          <w:lang w:val="en-US"/>
-        </w:rPr>
-        <w:t>ng kèm theo, thẻ &lt;p&gt;, &lt;span&gt;, &lt;a&gt;, …</w:t>
-      </w:r>
+        <w:t xml:space="preserve">Với element tự tạo này, mình sử dụng phướng thức </w:t>
+      </w:r>
+      <w:proofErr w:type="gramStart"/>
+      <w:r>
+        <w:rPr>
+          <w:lang w:val="en-US"/>
+        </w:rPr>
+        <w:t>setValue(</w:t>
+      </w:r>
+      <w:proofErr w:type="gramEnd"/>
+      <w:r>
+        <w:rPr>
+          <w:lang w:val="en-US"/>
+        </w:rPr>
+        <w:t>$chuoicaninra) thì nó sẽ render ra trọn vẹn phần value được set vào đó, bao gồm cả thẻ html nếu có. Nó giúp ta có thể tạo các element chỉ chứa text hoặc các phần định dạ</w:t>
+      </w:r>
+      <w:r>
+        <w:rPr>
+          <w:lang w:val="en-US"/>
+        </w:rPr>
+        <w:t>ng kèm theo, thẻ &lt;p&gt;, &lt;span&gt;, &lt;a</w:t>
+      </w:r>
+      <w:proofErr w:type="gramStart"/>
+      <w:r>
+        <w:rPr>
+          <w:lang w:val="en-US"/>
+        </w:rPr>
+        <w:t>&gt;, …</w:t>
+      </w:r>
+      <w:proofErr w:type="gramEnd"/>
     </w:p>
     <w:p>
       <w:pPr>
@@ -7489,13 +7780,27 @@
         <w:rPr>
           <w:lang w:val="en-US"/>
         </w:rPr>
-        <w:t>Giải thuật tạo datagridview độ</w:t>
-      </w:r>
-      <w:r>
-        <w:rPr>
-          <w:lang w:val="en-US"/>
-        </w:rPr>
-        <w:t>ng(có nghĩa là nhận dữ liệu đầu vào và xuất ra tương ứng) dựa trên những hiểu biết của mình như sau:</w:t>
+        <w:t xml:space="preserve">Giải thuật tạo datagridview </w:t>
+      </w:r>
+      <w:proofErr w:type="gramStart"/>
+      <w:r>
+        <w:rPr>
+          <w:lang w:val="en-US"/>
+        </w:rPr>
+        <w:t>độ</w:t>
+      </w:r>
+      <w:r>
+        <w:rPr>
+          <w:lang w:val="en-US"/>
+        </w:rPr>
+        <w:t>ng(</w:t>
+      </w:r>
+      <w:proofErr w:type="gramEnd"/>
+      <w:r>
+        <w:rPr>
+          <w:lang w:val="en-US"/>
+        </w:rPr>
+        <w:t>có nghĩa là nhận dữ liệu đầu vào và xuất ra tương ứng) dựa trên những hiểu biết của mình như sau:</w:t>
       </w:r>
     </w:p>
     <w:p>
@@ -7523,7 +7828,21 @@
         <w:rPr>
           <w:lang w:val="en-US"/>
         </w:rPr>
-        <w:t>- Ứng với mỗi ô(cặp thẻ &lt;td&gt;&lt;/td&gt;) là 1 element, hiển thị một ô dữ liệu</w:t>
+        <w:t xml:space="preserve">- Ứng với mỗi </w:t>
+      </w:r>
+      <w:proofErr w:type="gramStart"/>
+      <w:r>
+        <w:rPr>
+          <w:lang w:val="en-US"/>
+        </w:rPr>
+        <w:t>ô(</w:t>
+      </w:r>
+      <w:proofErr w:type="gramEnd"/>
+      <w:r>
+        <w:rPr>
+          <w:lang w:val="en-US"/>
+        </w:rPr>
+        <w:t>cặp thẻ &lt;td&gt;&lt;/td&gt;) là 1 element, hiển thị một ô dữ liệu</w:t>
       </w:r>
     </w:p>
     <w:p>
@@ -7537,7 +7856,21 @@
         <w:rPr>
           <w:lang w:val="en-US"/>
         </w:rPr>
-        <w:t>- Các element thuộc cùng dòng thì add chung vào 1 SubForm, setDecorator cho SubForm đó là cặp thẻ &lt;tr&gt;</w:t>
+        <w:t xml:space="preserve">- Các element thuộc cùng dòng thì add </w:t>
+      </w:r>
+      <w:proofErr w:type="gramStart"/>
+      <w:r>
+        <w:rPr>
+          <w:lang w:val="en-US"/>
+        </w:rPr>
+        <w:t>chung</w:t>
+      </w:r>
+      <w:proofErr w:type="gramEnd"/>
+      <w:r>
+        <w:rPr>
+          <w:lang w:val="en-US"/>
+        </w:rPr>
+        <w:t xml:space="preserve"> vào 1 SubForm, setDecorator cho SubForm đó là cặp thẻ &lt;tr&gt;</w:t>
       </w:r>
     </w:p>
     <w:p>
@@ -7567,12 +7900,14 @@
           <w:lang w:val="en-US"/>
         </w:rPr>
       </w:pPr>
+      <w:proofErr w:type="gramStart"/>
       <w:r>
         <w:rPr>
           <w:lang w:val="en-US"/>
         </w:rPr>
         <w:t>Chi tiết, các bạn xem demo đính kèm.</w:t>
       </w:r>
+      <w:proofErr w:type="gramEnd"/>
     </w:p>
     <w:p>
       <w:pPr>
@@ -7683,52 +8018,70 @@
           <w:color w:val="00B050"/>
           <w:lang w:val="en-US"/>
         </w:rPr>
-        <w:t>// offset của thanh phân trang. Ví dụ khi offset = 2 thì chỉ hiển thị số trang từ 1-&gt;4, nếu bạn vào trang 2  thì hiển thị từ 2-&gt;5 (nếu form có &gt;=5 trang)</w:t>
-      </w:r>
-    </w:p>
-    <w:p>
-      <w:pPr>
-        <w:pStyle w:val="ListParagraph"/>
-        <w:rPr>
-          <w:color w:val="00B050"/>
-        </w:rPr>
-      </w:pPr>
-      <w:r>
-        <w:t xml:space="preserve">$startrow = ($pageNum - 1)*$pageSize;    </w:t>
-      </w:r>
-      <w:r>
-        <w:tab/>
-      </w:r>
-      <w:r>
-        <w:rPr>
-          <w:color w:val="00B050"/>
-        </w:rPr>
-        <w:t>// chỉ số của record bắt đầu lấy trong database</w:t>
-      </w:r>
-    </w:p>
-    <w:p>
-      <w:pPr>
-        <w:pStyle w:val="ListParagraph"/>
-        <w:rPr>
-          <w:color w:val="00B050"/>
-          <w:lang w:val="en-US"/>
-        </w:rPr>
-      </w:pPr>
-      <w:r>
-        <w:t>$totalRows = 0;</w:t>
-      </w:r>
-      <w:r>
-        <w:rPr>
-          <w:lang w:val="en-US"/>
-        </w:rPr>
-        <w:t xml:space="preserve"> </w:t>
-      </w:r>
+        <w:t xml:space="preserve">// offset của thanh phân trang. Ví dụ khi offset = 2 thì chỉ hiển thị số trang từ 1-&gt;4, nếu bạn vào trang </w:t>
+      </w:r>
+      <w:proofErr w:type="gramStart"/>
       <w:r>
         <w:rPr>
           <w:i/>
           <w:color w:val="00B050"/>
           <w:lang w:val="en-US"/>
         </w:rPr>
+        <w:t>2  thì</w:t>
+      </w:r>
+      <w:proofErr w:type="gramEnd"/>
+      <w:r>
+        <w:rPr>
+          <w:i/>
+          <w:color w:val="00B050"/>
+          <w:lang w:val="en-US"/>
+        </w:rPr>
+        <w:t xml:space="preserve"> hiển thị từ 2-&gt;5 (nếu form có &gt;=5 trang)</w:t>
+      </w:r>
+    </w:p>
+    <w:p>
+      <w:pPr>
+        <w:pStyle w:val="ListParagraph"/>
+        <w:rPr>
+          <w:color w:val="00B050"/>
+        </w:rPr>
+      </w:pPr>
+      <w:r>
+        <w:t xml:space="preserve">$startrow = ($pageNum - 1)*$pageSize;    </w:t>
+      </w:r>
+      <w:r>
+        <w:tab/>
+      </w:r>
+      <w:r>
+        <w:rPr>
+          <w:color w:val="00B050"/>
+        </w:rPr>
+        <w:t>// chỉ số của record bắt đầu lấy trong database</w:t>
+      </w:r>
+    </w:p>
+    <w:p>
+      <w:pPr>
+        <w:pStyle w:val="ListParagraph"/>
+        <w:rPr>
+          <w:color w:val="00B050"/>
+          <w:lang w:val="en-US"/>
+        </w:rPr>
+      </w:pPr>
+      <w:r>
+        <w:t>$totalRows = 0;</w:t>
+      </w:r>
+      <w:r>
+        <w:rPr>
+          <w:lang w:val="en-US"/>
+        </w:rPr>
+        <w:t xml:space="preserve"> </w:t>
+      </w:r>
+      <w:r>
+        <w:rPr>
+          <w:i/>
+          <w:color w:val="00B050"/>
+          <w:lang w:val="en-US"/>
+        </w:rPr>
         <w:t>// tổng số trang, được tính bằng cách đếm tổng số row có trong csdl và chia cho $pageSize, làm tròn</w:t>
       </w:r>
     </w:p>
@@ -7739,12 +8092,20 @@
           <w:lang w:val="en-US"/>
         </w:rPr>
       </w:pPr>
+      <w:proofErr w:type="gramStart"/>
       <w:r>
         <w:rPr>
           <w:lang w:val="en-US"/>
         </w:rPr>
         <w:lastRenderedPageBreak/>
-        <w:t>Cơ bản nó có những biến như vậy. Giải thuật của mình như sau:</w:t>
+        <w:t>Cơ bản nó có những biến như vậy.</w:t>
+      </w:r>
+      <w:proofErr w:type="gramEnd"/>
+      <w:r>
+        <w:rPr>
+          <w:lang w:val="en-US"/>
+        </w:rPr>
+        <w:t xml:space="preserve"> Giải thuật của mình như sau:</w:t>
       </w:r>
     </w:p>
     <w:p>
@@ -7758,7 +8119,21 @@
         <w:rPr>
           <w:lang w:val="en-US"/>
         </w:rPr>
-        <w:t>1/Khi mới đầu load trang,hệ thống</w:t>
+        <w:t>1/Khi mới đầu load trang</w:t>
+      </w:r>
+      <w:proofErr w:type="gramStart"/>
+      <w:r>
+        <w:rPr>
+          <w:lang w:val="en-US"/>
+        </w:rPr>
+        <w:t>,hệ</w:t>
+      </w:r>
+      <w:proofErr w:type="gramEnd"/>
+      <w:r>
+        <w:rPr>
+          <w:lang w:val="en-US"/>
+        </w:rPr>
+        <w:t xml:space="preserve"> thống</w:t>
       </w:r>
       <w:r>
         <w:rPr>
@@ -7854,7 +8229,85 @@
         <w:rPr>
           <w:lang w:val="en-US"/>
         </w:rPr>
-        <w:t>Đánh giá: giải thuật trên của mình chỉ dừng ở mức dùng được, chưa phải là giải thuật tốt. Tuy nhiên do giới hạn về kiến thức và thời gian nên mình chưa có điều kiện hoàn thiện. Sẽ cố gắng hoàn thiện trong thời gian tới, mong sự đóng góp ý kiến của các bạn.</w:t>
+        <w:t xml:space="preserve">Đánh giá: giải thuật trên của mình chỉ dừng ở mức dùng được, chưa phải là giải thuật tốt. Tuy nhiên do giới hạn về kiến thức và thời gian nên mình chưa có điều kiện hoàn thiện. </w:t>
+      </w:r>
+      <w:proofErr w:type="gramStart"/>
+      <w:r>
+        <w:rPr>
+          <w:lang w:val="en-US"/>
+        </w:rPr>
+        <w:t>Sẽ cố gắng hoàn thiện trong thời gian tới, mong sự đóng góp ý kiến của các bạn.</w:t>
+      </w:r>
+      <w:proofErr w:type="gramEnd"/>
+    </w:p>
+    <w:p>
+      <w:pPr>
+        <w:rPr>
+          <w:u w:val="single"/>
+          <w:lang w:val="en-US"/>
+        </w:rPr>
+      </w:pPr>
+      <w:r>
+        <w:rPr>
+          <w:u w:val="single"/>
+          <w:lang w:val="en-US"/>
+        </w:rPr>
+        <w:t>Bổ sung:</w:t>
+      </w:r>
+    </w:p>
+    <w:p>
+      <w:pPr>
+        <w:rPr>
+          <w:lang w:val="en-US"/>
+        </w:rPr>
+      </w:pPr>
+      <w:r>
+        <w:rPr>
+          <w:lang w:val="en-US"/>
+        </w:rPr>
+        <w:t xml:space="preserve">Đánh giá về ZendForm: nhìn </w:t>
+      </w:r>
+      <w:proofErr w:type="gramStart"/>
+      <w:r>
+        <w:rPr>
+          <w:lang w:val="en-US"/>
+        </w:rPr>
+        <w:t>chung</w:t>
+      </w:r>
+      <w:proofErr w:type="gramEnd"/>
+      <w:r>
+        <w:rPr>
+          <w:lang w:val="en-US"/>
+        </w:rPr>
+        <w:t xml:space="preserve"> nó khó dùng. Khả năng mở rộng hay tích hợp JS các thứ, mình </w:t>
+      </w:r>
+      <w:proofErr w:type="gramStart"/>
+      <w:r>
+        <w:rPr>
+          <w:lang w:val="en-US"/>
+        </w:rPr>
+        <w:t>ko</w:t>
+      </w:r>
+      <w:proofErr w:type="gramEnd"/>
+      <w:r>
+        <w:rPr>
+          <w:lang w:val="en-US"/>
+        </w:rPr>
+        <w:t xml:space="preserve"> đánh giá được vì mình cũng ko biết mấy cái đó. Hiện PHP mình cũng mới bắt đầu tìm hiểu nên </w:t>
+      </w:r>
+      <w:proofErr w:type="gramStart"/>
+      <w:r>
+        <w:rPr>
+          <w:lang w:val="en-US"/>
+        </w:rPr>
+        <w:t>ko</w:t>
+      </w:r>
+      <w:proofErr w:type="gramEnd"/>
+      <w:r>
+        <w:rPr>
+          <w:lang w:val="en-US"/>
+        </w:rPr>
+        <w:t xml:space="preserve"> thể nói gì.</w:t>
       </w:r>
     </w:p>
     <w:sectPr>
@@ -8442,6 +8895,7 @@
   <w:style w:type="character" w:default="1" w:styleId="DefaultParagraphFont">
     <w:name w:val="Default Paragraph Font"/>
     <w:uiPriority w:val="1"/>
+    <w:semiHidden/>
     <w:unhideWhenUsed/>
   </w:style>
   <w:style w:type="table" w:default="1" w:styleId="TableNormal">
@@ -8815,7 +9269,7 @@
 </file>
 
 <file path=customXml/itemProps1.xml><?xml version="1.0" encoding="utf-8"?>
-<ds:datastoreItem xmlns:ds="http://schemas.openxmlformats.org/officeDocument/2006/customXml" ds:itemID="{530C653C-137A-43B4-9665-237584DC802D}">
+<ds:datastoreItem xmlns:ds="http://schemas.openxmlformats.org/officeDocument/2006/customXml" ds:itemID="{40727252-8F8F-4916-AA7C-D6BAB4235067}">
   <ds:schemaRefs>
     <ds:schemaRef ds:uri="http://schemas.openxmlformats.org/officeDocument/2006/bibliography"/>
   </ds:schemaRefs>

</xml_diff>